<commit_message>
feat: doc world complété
</commit_message>
<xml_diff>
--- a/Projet Finance.docx
+++ b/Projet Finance.docx
@@ -142,9 +142,6 @@
     <w:p>
       <w:pPr>
         <w:jc w:val="center"/>
-        <w:rPr>
-          <w:lang w:val="en-GB"/>
-        </w:rPr>
         <w:sectPr>
           <w:pgSz w:w="11906" w:h="16838"/>
           <w:pgMar w:top="1417" w:right="1417" w:bottom="1417" w:left="1417" w:header="708" w:footer="708" w:gutter="0"/>
@@ -153,39 +150,33 @@
         </w:sectPr>
       </w:pPr>
       <w:r>
-        <w:rPr>
-          <w:lang w:val="en-GB"/>
-        </w:rPr>
         <w:t>Benjamin  SZUREK – Audren COU</w:t>
       </w:r>
       <w:r>
-        <w:rPr>
-          <w:lang w:val="en-GB"/>
-        </w:rPr>
-        <w:t>É – Raphaël BAR</w:t>
-      </w:r>
-      <w:r>
-        <w:rPr>
-          <w:lang w:val="en-GB"/>
-        </w:rPr>
-        <w:t>ON</w:t>
-      </w:r>
-    </w:p>
-    <w:p>
-      <w:pPr>
-        <w:jc w:val="both"/>
-      </w:pPr>
-      <w:r>
+        <w:t>É – Raphaël BARON</w:t>
+      </w:r>
+    </w:p>
+    <w:p>
+      <w:pPr>
+        <w:jc w:val="both"/>
+        <w:rPr>
+          <w:u w:val="single"/>
+        </w:rPr>
+      </w:pPr>
+      <w:r>
+        <w:rPr>
+          <w:u w:val="single"/>
+        </w:rPr>
         <w:lastRenderedPageBreak/>
-        <w:t xml:space="preserve">L’objectif du projet est de détecter des valeurs aberrantes au sein d’une time </w:t>
-      </w:r>
-      <w:proofErr w:type="spellStart"/>
-      <w:r>
-        <w:t>serie</w:t>
-      </w:r>
-      <w:proofErr w:type="spellEnd"/>
-      <w:r>
-        <w:t xml:space="preserve"> (en l’occurrence, l’action LVMH) à l’aide d’algo de ML/DL</w:t>
+        <w:t>Sujet :</w:t>
+      </w:r>
+    </w:p>
+    <w:p>
+      <w:pPr>
+        <w:jc w:val="both"/>
+      </w:pPr>
+      <w:r>
+        <w:t>L’objectif du projet est de détecter des valeurs aberrantes au sein d’une timeserie (en l’occurrence, l’action LVMH) à l’aide d’algo de ML/DL</w:t>
       </w:r>
     </w:p>
     <w:p>
@@ -225,20 +216,36 @@
     <w:p>
       <w:pPr>
         <w:jc w:val="both"/>
-      </w:pPr>
-      <w:proofErr w:type="gramStart"/>
-      <w:r>
-        <w:t>NB:</w:t>
-      </w:r>
-      <w:proofErr w:type="gramEnd"/>
-      <w:r>
-        <w:t xml:space="preserve"> vous avez le choix de faire entrainer un modèle ou de faire appel via des librairies Python à différents modèles ML/OL</w:t>
-      </w:r>
-    </w:p>
-    <w:p>
-      <w:pPr>
-        <w:jc w:val="both"/>
-      </w:pPr>
+        <w:sectPr>
+          <w:pgSz w:w="11906" w:h="16838"/>
+          <w:pgMar w:top="1417" w:right="1417" w:bottom="1417" w:left="1417" w:header="708" w:footer="708" w:gutter="0"/>
+          <w:cols w:space="708"/>
+          <w:docGrid w:linePitch="360"/>
+        </w:sectPr>
+      </w:pPr>
+      <w:r>
+        <w:t>NB: vous avez le choix de faire entrainer un modèle ou de faire appel via des librairies Python à différents modèles ML/OL</w:t>
+      </w:r>
+    </w:p>
+    <w:p>
+      <w:pPr>
+        <w:pStyle w:val="Paragraphedeliste"/>
+        <w:numPr>
+          <w:ilvl w:val="0"/>
+          <w:numId w:val="7"/>
+        </w:numPr>
+        <w:jc w:val="both"/>
+        <w:rPr>
+          <w:u w:val="single"/>
+        </w:rPr>
+      </w:pPr>
+      <w:r>
+        <w:rPr>
+          <w:u w:val="single"/>
+        </w:rPr>
+        <w:lastRenderedPageBreak/>
+        <w:t>Visualisation</w:t>
+      </w:r>
     </w:p>
     <w:p>
       <w:pPr>
@@ -368,17 +375,16 @@
     </w:p>
     <w:p>
       <w:pPr>
-        <w:jc w:val="both"/>
+        <w:jc w:val="center"/>
       </w:pPr>
       <w:r>
         <w:rPr>
           <w:noProof/>
         </w:rPr>
-        <w:lastRenderedPageBreak/>
         <w:drawing>
-          <wp:inline distT="0" distB="0" distL="0" distR="0" wp14:anchorId="420F2D61" wp14:editId="5B4CB7CE">
-            <wp:extent cx="5760720" cy="2753995"/>
-            <wp:effectExtent l="0" t="0" r="0" b="8255"/>
+          <wp:inline distT="0" distB="0" distL="0" distR="0" wp14:anchorId="420F2D61" wp14:editId="05EA2EBB">
+            <wp:extent cx="4676775" cy="2235799"/>
+            <wp:effectExtent l="0" t="0" r="0" b="0"/>
             <wp:docPr id="1923235673" name="Image 3" descr="Une image contenant texte, diagramme, ligne, Tracé&#10;&#10;Le contenu généré par l’IA peut être incorrect."/>
             <wp:cNvGraphicFramePr>
               <a:graphicFrameLocks xmlns:a="http://schemas.openxmlformats.org/drawingml/2006/main" noChangeAspect="1"/>
@@ -391,7 +397,7 @@
                     <pic:cNvPicPr/>
                   </pic:nvPicPr>
                   <pic:blipFill>
-                    <a:blip r:embed="rId7">
+                    <a:blip r:embed="rId7" cstate="print">
                       <a:extLst>
                         <a:ext uri="{28A0092B-C50C-407E-A947-70E740481C1C}">
                           <a14:useLocalDpi xmlns:a14="http://schemas.microsoft.com/office/drawing/2010/main" val="0"/>
@@ -405,7 +411,7 @@
                   <pic:spPr>
                     <a:xfrm>
                       <a:off x="0" y="0"/>
-                      <a:ext cx="5760720" cy="2753995"/>
+                      <a:ext cx="4698389" cy="2246132"/>
                     </a:xfrm>
                     <a:prstGeom prst="rect">
                       <a:avLst/>
@@ -430,12 +436,11 @@
       <w:pPr>
         <w:jc w:val="both"/>
       </w:pPr>
-    </w:p>
-    <w:p>
-      <w:pPr>
-        <w:jc w:val="both"/>
-      </w:pPr>
-      <w:r>
+      <w:r>
+        <w:br w:type="column"/>
+      </w:r>
+      <w:r>
+        <w:lastRenderedPageBreak/>
         <w:t xml:space="preserve">Dans un premier temps, nous allons constituer un jeu de données d’entraînement. Pour cela, nous avons téléchargé les données boursières historiques réelles de LVMH. Afin que l’algorithme dispose d’une base de référence lui permettant d’identifier d’éventuelles valeurs aberrantes, nous comparerons les valeurs réelles aux valeurs </w:t>
       </w:r>
       <w:r>
@@ -458,11 +463,6 @@
       <w:pPr>
         <w:jc w:val="both"/>
       </w:pPr>
-    </w:p>
-    <w:p>
-      <w:pPr>
-        <w:jc w:val="both"/>
-      </w:pPr>
       <w:r>
         <w:t>Ensuite</w:t>
       </w:r>
@@ -512,7 +512,38 @@
         <w:t>/valeurs aberrantes</w:t>
       </w:r>
       <w:r>
-        <w:t xml:space="preserve">. On a commencé par </w:t>
+        <w:t>.</w:t>
+      </w:r>
+    </w:p>
+    <w:p>
+      <w:pPr>
+        <w:pStyle w:val="Paragraphedeliste"/>
+        <w:numPr>
+          <w:ilvl w:val="0"/>
+          <w:numId w:val="7"/>
+        </w:numPr>
+        <w:jc w:val="both"/>
+        <w:rPr>
+          <w:u w:val="single"/>
+        </w:rPr>
+      </w:pPr>
+      <w:r>
+        <w:br w:type="column"/>
+      </w:r>
+      <w:r>
+        <w:rPr>
+          <w:u w:val="single"/>
+        </w:rPr>
+        <w:lastRenderedPageBreak/>
+        <w:t>Modèle from_scratch</w:t>
+      </w:r>
+    </w:p>
+    <w:p>
+      <w:pPr>
+        <w:jc w:val="both"/>
+      </w:pPr>
+      <w:r>
+        <w:t xml:space="preserve">On a commencé par </w:t>
       </w:r>
       <w:r>
         <w:t>utiliser</w:t>
@@ -549,18 +580,7 @@
         <w:jc w:val="both"/>
       </w:pPr>
       <w:r>
-        <w:t>Rendement</w:t>
-      </w:r>
-      <w:r>
-        <w:t xml:space="preserve"> journalier (</w:t>
-      </w:r>
-      <w:proofErr w:type="spellStart"/>
-      <w:r>
-        <w:t>ret</w:t>
-      </w:r>
-      <w:proofErr w:type="spellEnd"/>
-      <w:r>
-        <w:t>)</w:t>
+        <w:t>Rendement journalier (ret)</w:t>
       </w:r>
       <w:r>
         <w:t xml:space="preserve"> qui</w:t>
@@ -621,40 +641,14 @@
       <w:pPr>
         <w:jc w:val="both"/>
       </w:pPr>
-    </w:p>
-    <w:p>
-      <w:pPr>
-        <w:jc w:val="both"/>
-      </w:pPr>
-      <w:r>
-        <w:t xml:space="preserve">L’étape d’après est de calculer </w:t>
-      </w:r>
-      <w:r>
-        <w:t>le vecteur des moyenne</w:t>
-      </w:r>
-      <w:r>
-        <w:t xml:space="preserve"> et</w:t>
-      </w:r>
-      <w:r>
-        <w:t xml:space="preserve"> la variance de chaque variable</w:t>
+      <w:r>
+        <w:t>L’étape d’après est de calculer le vecteur des moyenne et la variance de chaque variable</w:t>
       </w:r>
       <w:r>
         <w:t xml:space="preserve">, ce qui va représenter en quelque sorte </w:t>
       </w:r>
       <w:r>
-        <w:t xml:space="preserve">la moyenne </w:t>
-      </w:r>
-      <w:r>
-        <w:t>le centre du nuage de points</w:t>
-      </w:r>
-      <w:r>
-        <w:t xml:space="preserve"> et la variance </w:t>
-      </w:r>
-      <w:r>
-        <w:t>la dispersion autour de ce centre</w:t>
-      </w:r>
-      <w:r>
-        <w:t>.</w:t>
+        <w:t>la moyenne le centre du nuage de points et la variance la dispersion autour de ce centre.</w:t>
       </w:r>
       <w:r>
         <w:t xml:space="preserve"> </w:t>
@@ -726,11 +720,6 @@
       <w:pPr>
         <w:jc w:val="both"/>
       </w:pPr>
-    </w:p>
-    <w:p>
-      <w:pPr>
-        <w:jc w:val="both"/>
-      </w:pPr>
       <w:r>
         <w:t xml:space="preserve">Il ne reste plus qu’à définir un seuil </w:t>
       </w:r>
@@ -761,10 +750,13 @@
         <w:jc w:val="center"/>
       </w:pPr>
       <w:r>
+        <w:rPr>
+          <w:noProof/>
+        </w:rPr>
         <w:drawing>
-          <wp:inline distT="0" distB="0" distL="0" distR="0" wp14:anchorId="3ECFA173" wp14:editId="269F62BC">
-            <wp:extent cx="4381725" cy="3835597"/>
-            <wp:effectExtent l="0" t="0" r="0" b="0"/>
+          <wp:inline distT="0" distB="0" distL="0" distR="0" wp14:anchorId="3ECFA173" wp14:editId="42E0FC45">
+            <wp:extent cx="3648075" cy="3193387"/>
+            <wp:effectExtent l="0" t="0" r="0" b="7620"/>
             <wp:docPr id="1296094574" name="Image 1" descr="Une image contenant texte, capture d’écran, menu, Police&#10;&#10;Le contenu généré par l’IA peut être incorrect."/>
             <wp:cNvGraphicFramePr>
               <a:graphicFrameLocks xmlns:a="http://schemas.openxmlformats.org/drawingml/2006/main" noChangeAspect="1"/>
@@ -785,7 +777,7 @@
                   <pic:spPr>
                     <a:xfrm>
                       <a:off x="0" y="0"/>
-                      <a:ext cx="4381725" cy="3835597"/>
+                      <a:ext cx="3649098" cy="3194282"/>
                     </a:xfrm>
                     <a:prstGeom prst="rect">
                       <a:avLst/>
@@ -803,6 +795,7 @@
         <w:jc w:val="both"/>
       </w:pPr>
       <w:r>
+        <w:lastRenderedPageBreak/>
         <w:t xml:space="preserve">Les résultats obtenus ne sont pas entièrement satisfaisants, </w:t>
       </w:r>
       <w:r>
@@ -831,8 +824,35 @@
       <w:pPr>
         <w:jc w:val="both"/>
       </w:pPr>
-      <w:r>
+    </w:p>
+    <w:p>
+      <w:pPr>
+        <w:pStyle w:val="Paragraphedeliste"/>
+        <w:numPr>
+          <w:ilvl w:val="0"/>
+          <w:numId w:val="7"/>
+        </w:numPr>
+        <w:jc w:val="both"/>
+        <w:rPr>
+          <w:u w:val="single"/>
+        </w:rPr>
+      </w:pPr>
+      <w:r>
+        <w:br w:type="column"/>
+      </w:r>
+      <w:r>
+        <w:rPr>
+          <w:u w:val="single"/>
+        </w:rPr>
         <w:lastRenderedPageBreak/>
+        <w:t>Z_Score </w:t>
+      </w:r>
+    </w:p>
+    <w:p>
+      <w:pPr>
+        <w:jc w:val="both"/>
+      </w:pPr>
+      <w:r>
         <w:t xml:space="preserve">Nous avons par la suite </w:t>
       </w:r>
       <w:r>
@@ -870,19 +890,7 @@
             <w:rPr>
               <w:rFonts w:ascii="Cambria Math" w:hAnsi="Cambria Math"/>
             </w:rPr>
-            <m:t>Zt​</m:t>
-          </m:r>
-          <m:r>
-            <w:rPr>
-              <w:rFonts w:ascii="Cambria Math" w:hAnsi="Cambria Math"/>
-            </w:rPr>
-            <m:t>=</m:t>
-          </m:r>
-          <m:r>
-            <w:rPr>
-              <w:rFonts w:ascii="Cambria Math" w:hAnsi="Cambria Math"/>
-            </w:rPr>
-            <m:t>​</m:t>
+            <m:t>Zt​=​</m:t>
           </m:r>
           <m:f>
             <m:fPr>
@@ -1071,33 +1079,17 @@
         </w:rPr>
         <w:t xml:space="preserve">On applique </w:t>
       </w:r>
-      <w:proofErr w:type="gramStart"/>
-      <w:r>
-        <w:rPr>
-          <w:rFonts w:eastAsiaTheme="minorEastAsia"/>
-        </w:rPr>
-        <w:t>a</w:t>
-      </w:r>
-      <w:proofErr w:type="gramEnd"/>
-      <w:r>
-        <w:rPr>
-          <w:rFonts w:eastAsiaTheme="minorEastAsia"/>
-        </w:rPr>
-        <w:t xml:space="preserve"> règle que si le </w:t>
-      </w:r>
-      <w:proofErr w:type="spellStart"/>
-      <w:r>
-        <w:rPr>
-          <w:rFonts w:eastAsiaTheme="minorEastAsia"/>
-        </w:rPr>
-        <w:t>Zt</w:t>
-      </w:r>
-      <w:proofErr w:type="spellEnd"/>
-      <w:r>
-        <w:rPr>
-          <w:rFonts w:eastAsiaTheme="minorEastAsia"/>
-        </w:rPr>
-        <w:t xml:space="preserve"> est &gt; à 6 alors </w:t>
+      <w:r>
+        <w:rPr>
+          <w:rFonts w:eastAsiaTheme="minorEastAsia"/>
+        </w:rPr>
+        <w:t>à</w:t>
+      </w:r>
+      <w:r>
+        <w:rPr>
+          <w:rFonts w:eastAsiaTheme="minorEastAsia"/>
+        </w:rPr>
+        <w:t xml:space="preserve"> règle que si le Zt est &gt; à 6 alors </w:t>
       </w:r>
       <w:r>
         <w:rPr>
@@ -1128,6 +1120,7 @@
       <w:r>
         <w:rPr>
           <w:rFonts w:eastAsiaTheme="minorEastAsia"/>
+          <w:noProof/>
         </w:rPr>
         <w:drawing>
           <wp:inline distT="0" distB="0" distL="0" distR="0" wp14:anchorId="175AEF69" wp14:editId="790A8591">
@@ -1285,13 +1278,7 @@
         <w:rPr>
           <w:rFonts w:eastAsiaTheme="minorEastAsia"/>
         </w:rPr>
-        <w:t>e modèle ne détecte aucune vraie anomalie</w:t>
-      </w:r>
-      <w:r>
-        <w:rPr>
-          <w:rFonts w:eastAsiaTheme="minorEastAsia"/>
-        </w:rPr>
-        <w:t xml:space="preserve">, </w:t>
+        <w:t xml:space="preserve">e modèle ne détecte aucune vraie anomalie, </w:t>
       </w:r>
       <w:r>
         <w:rPr>
@@ -1303,13 +1290,7 @@
         <w:rPr>
           <w:rFonts w:eastAsiaTheme="minorEastAsia"/>
         </w:rPr>
-        <w:t>ucune anomalie réelle n’est capturée</w:t>
-      </w:r>
-      <w:r>
-        <w:rPr>
-          <w:rFonts w:eastAsiaTheme="minorEastAsia"/>
-        </w:rPr>
-        <w:t xml:space="preserve"> et </w:t>
+        <w:t xml:space="preserve">ucune anomalie réelle n’est capturée et </w:t>
       </w:r>
       <w:r>
         <w:rPr>
@@ -1487,23 +1468,42 @@
     </w:p>
     <w:p>
       <w:pPr>
+        <w:pStyle w:val="Paragraphedeliste"/>
+        <w:numPr>
+          <w:ilvl w:val="0"/>
+          <w:numId w:val="7"/>
+        </w:numPr>
         <w:tabs>
           <w:tab w:val="num" w:pos="720"/>
         </w:tabs>
         <w:jc w:val="both"/>
-      </w:pPr>
-      <w:r>
+        <w:rPr>
+          <w:u w:val="single"/>
+        </w:rPr>
+      </w:pPr>
+      <w:r>
+        <w:rPr>
+          <w:u w:val="single"/>
+        </w:rPr>
         <w:lastRenderedPageBreak/>
+        <w:t>Erreur relative</w:t>
+      </w:r>
+    </w:p>
+    <w:p>
+      <w:pPr>
+        <w:tabs>
+          <w:tab w:val="num" w:pos="720"/>
+        </w:tabs>
+        <w:jc w:val="both"/>
+      </w:pPr>
+      <w:r>
         <w:t xml:space="preserve">Dans un premier temps, </w:t>
       </w:r>
       <w:r>
         <w:t xml:space="preserve">on </w:t>
       </w:r>
       <w:r>
-        <w:t xml:space="preserve">utilise </w:t>
-      </w:r>
-      <w:r>
-        <w:t>l’algorithme d’erreur relative locale</w:t>
+        <w:t>utilise l’algorithme d’erreur relative locale</w:t>
       </w:r>
       <w:r>
         <w:t xml:space="preserve"> qui </w:t>
@@ -1512,16 +1512,7 @@
         <w:t>e</w:t>
       </w:r>
       <w:r>
-        <w:t xml:space="preserve">st une </w:t>
-      </w:r>
-      <w:r>
-        <w:t xml:space="preserve">méthode déterministe </w:t>
-      </w:r>
-      <w:r>
-        <w:t xml:space="preserve">qui permet de </w:t>
-      </w:r>
-      <w:r>
-        <w:t>détecter de</w:t>
+        <w:t>st une méthode déterministe qui permet de détecter de</w:t>
       </w:r>
       <w:r>
         <w:t xml:space="preserve"> forte variation sur de court instant. Cette méthode est logiquement liée au monde de la finance puisqu</w:t>
@@ -1530,13 +1521,7 @@
         <w:t>’</w:t>
       </w:r>
       <w:r>
-        <w:t xml:space="preserve"> une anomalie de prix se manifeste souvent par </w:t>
-      </w:r>
-      <w:r>
-        <w:t>u</w:t>
-      </w:r>
-      <w:r>
-        <w:t>n saut brutal</w:t>
+        <w:t xml:space="preserve"> une anomalie de prix se manifeste souvent par un saut brutal</w:t>
       </w:r>
       <w:r>
         <w:t xml:space="preserve">, </w:t>
@@ -1733,6 +1718,9 @@
             </m:den>
           </m:f>
           <m:r>
+            <m:rPr>
+              <m:sty m:val="p"/>
+            </m:rPr>
             <w:br/>
           </m:r>
         </m:oMath>
@@ -1915,6 +1903,9 @@
             </m:den>
           </m:f>
           <m:r>
+            <m:rPr>
+              <m:sty m:val="p"/>
+            </m:rPr>
             <w:br/>
           </m:r>
         </m:oMath>
@@ -2070,9 +2061,6 @@
             <m:t>)</m:t>
           </m:r>
           <m:r>
-            <w:rPr>
-              <w:i/>
-            </w:rPr>
             <w:br/>
           </m:r>
         </m:oMath>
@@ -2155,11 +2143,29 @@
     </w:p>
     <w:p>
       <w:pPr>
+        <w:pStyle w:val="Paragraphedeliste"/>
+        <w:numPr>
+          <w:ilvl w:val="0"/>
+          <w:numId w:val="7"/>
+        </w:numPr>
         <w:tabs>
           <w:tab w:val="num" w:pos="720"/>
         </w:tabs>
         <w:jc w:val="both"/>
-      </w:pPr>
+        <w:rPr>
+          <w:u w:val="single"/>
+        </w:rPr>
+      </w:pPr>
+      <w:r>
+        <w:br w:type="column"/>
+      </w:r>
+      <w:r>
+        <w:rPr>
+          <w:u w:val="single"/>
+        </w:rPr>
+        <w:lastRenderedPageBreak/>
+        <w:t>Isolation Forest</w:t>
+      </w:r>
     </w:p>
     <w:p>
       <w:pPr>
@@ -2169,10 +2175,13 @@
         <w:jc w:val="both"/>
       </w:pPr>
       <w:r>
-        <w:t xml:space="preserve">Ce qui va nous amener sur l’isolation Forest qui </w:t>
-      </w:r>
-      <w:r>
-        <w:t xml:space="preserve">lui est </w:t>
+        <w:t xml:space="preserve">L’Isolation </w:t>
+      </w:r>
+      <w:r>
+        <w:t xml:space="preserve">Forest </w:t>
+      </w:r>
+      <w:r>
+        <w:t xml:space="preserve">est </w:t>
       </w:r>
       <w:r>
         <w:t>un algorithme non supervisé de détection d’anomalies, conçu spécifiquement pour identifier des observations rares ou atypiques dans des jeux de données complexes.</w:t>
@@ -2212,7 +2221,6 @@
             <w:rPr>
               <w:rFonts w:ascii="Cambria Math" w:hAnsi="Cambria Math"/>
             </w:rPr>
-            <w:lastRenderedPageBreak/>
             <m:t>s(x)=</m:t>
           </m:r>
           <m:sSup>
@@ -2266,6 +2274,9 @@
             </m:sup>
           </m:sSup>
           <m:r>
+            <m:rPr>
+              <m:sty m:val="p"/>
+            </m:rPr>
             <w:br/>
           </m:r>
         </m:oMath>
@@ -2278,13 +2289,8 @@
         </w:tabs>
         <w:jc w:val="both"/>
       </w:pPr>
-      <w:proofErr w:type="gramStart"/>
-      <w:r>
-        <w:t>où</w:t>
-      </w:r>
-      <w:proofErr w:type="gramEnd"/>
-      <w:r>
-        <w:t xml:space="preserve"> :</w:t>
+      <w:r>
+        <w:t>où :</w:t>
       </w:r>
     </w:p>
     <w:p>
@@ -2354,90 +2360,38 @@
     </w:p>
     <w:p>
       <w:pPr>
-        <w:jc w:val="both"/>
-      </w:pPr>
-    </w:p>
-    <w:p>
-      <w:pPr>
-        <w:tabs>
-          <w:tab w:val="num" w:pos="720"/>
-        </w:tabs>
-        <w:jc w:val="both"/>
-      </w:pPr>
-    </w:p>
-    <w:p>
-      <w:pPr>
-        <w:tabs>
-          <w:tab w:val="num" w:pos="720"/>
-        </w:tabs>
-        <w:jc w:val="both"/>
-      </w:pPr>
-    </w:p>
-    <w:p>
-      <w:pPr>
-        <w:tabs>
-          <w:tab w:val="num" w:pos="720"/>
-        </w:tabs>
-        <w:jc w:val="both"/>
-      </w:pPr>
-    </w:p>
-    <w:p>
-      <w:pPr>
-        <w:jc w:val="both"/>
-      </w:pPr>
-    </w:p>
-    <w:p>
-      <w:pPr>
-        <w:jc w:val="both"/>
-      </w:pPr>
-    </w:p>
-    <w:p>
-      <w:pPr>
-        <w:jc w:val="both"/>
-      </w:pPr>
-    </w:p>
-    <w:p>
-      <w:pPr>
-        <w:jc w:val="both"/>
-      </w:pPr>
-    </w:p>
-    <w:p>
-      <w:pPr>
-        <w:jc w:val="both"/>
-      </w:pPr>
-    </w:p>
-    <w:p>
-      <w:pPr>
-        <w:jc w:val="both"/>
-      </w:pPr>
-    </w:p>
-    <w:p>
-      <w:pPr>
-        <w:jc w:val="both"/>
-      </w:pPr>
-      <w:r>
-        <w:t xml:space="preserve"> </w:t>
-      </w:r>
-    </w:p>
-    <w:p>
-      <w:pPr>
-        <w:jc w:val="both"/>
-      </w:pPr>
-    </w:p>
-    <w:p>
-      <w:pPr>
-        <w:jc w:val="both"/>
-      </w:pPr>
-    </w:p>
-    <w:p>
-      <w:pPr>
-        <w:jc w:val="both"/>
-      </w:pPr>
-    </w:p>
-    <w:p>
-      <w:pPr>
-        <w:jc w:val="both"/>
-      </w:pPr>
+        <w:pStyle w:val="Paragraphedeliste"/>
+        <w:numPr>
+          <w:ilvl w:val="0"/>
+          <w:numId w:val="7"/>
+        </w:numPr>
+        <w:jc w:val="both"/>
+        <w:rPr>
+          <w:rFonts w:eastAsiaTheme="minorEastAsia"/>
+          <w:u w:val="single"/>
+        </w:rPr>
+      </w:pPr>
+      <w:r>
+        <w:rPr>
+          <w:rFonts w:eastAsiaTheme="minorEastAsia"/>
+          <w:u w:val="single"/>
+        </w:rPr>
+        <w:t>Résultat</w:t>
+      </w:r>
+    </w:p>
+    <w:p>
+      <w:pPr>
+        <w:jc w:val="both"/>
+        <w:rPr>
+          <w:rFonts w:eastAsiaTheme="minorEastAsia"/>
+        </w:rPr>
+      </w:pPr>
+      <w:r>
+        <w:rPr>
+          <w:rFonts w:eastAsiaTheme="minorEastAsia"/>
+        </w:rPr>
+        <w:t>Ainsi, nos résultats pour les différents modèles sont  que le Z_score est fortement décevant puisqu’il n’a pas adapté à notre base de données, notre modèle from_scratch a de grande difficulté à détecter les valeurs et enfin que les modèles basées sur l’erreur relatif et utilisant l’erreur relatif (notre Isolation Forest utilise cette valeur) ont des résultats bien plus acceptable.</w:t>
+      </w:r>
     </w:p>
     <w:sectPr>
       <w:pgSz w:w="11906" w:h="16838"/>
@@ -2899,6 +2853,185 @@
     </w:lvl>
   </w:abstractNum>
   <w:abstractNum w:abstractNumId="3" w15:restartNumberingAfterBreak="0">
+    <w:nsid w:val="3B277A5E"/>
+    <w:multiLevelType w:val="hybridMultilevel"/>
+    <w:tmpl w:val="4A4223D4"/>
+    <w:lvl w:ilvl="0" w:tplc="040C0011">
+      <w:start w:val="1"/>
+      <w:numFmt w:val="decimal"/>
+      <w:lvlText w:val="%1)"/>
+      <w:lvlJc w:val="left"/>
+      <w:pPr>
+        <w:ind w:left="720" w:hanging="360"/>
+      </w:pPr>
+      <w:rPr>
+        <w:rFonts w:hint="default"/>
+      </w:rPr>
+    </w:lvl>
+    <w:lvl w:ilvl="1" w:tplc="040C0019" w:tentative="1">
+      <w:start w:val="1"/>
+      <w:numFmt w:val="lowerLetter"/>
+      <w:lvlText w:val="%2."/>
+      <w:lvlJc w:val="left"/>
+      <w:pPr>
+        <w:ind w:left="1440" w:hanging="360"/>
+      </w:pPr>
+    </w:lvl>
+    <w:lvl w:ilvl="2" w:tplc="040C001B" w:tentative="1">
+      <w:start w:val="1"/>
+      <w:numFmt w:val="lowerRoman"/>
+      <w:lvlText w:val="%3."/>
+      <w:lvlJc w:val="right"/>
+      <w:pPr>
+        <w:ind w:left="2160" w:hanging="180"/>
+      </w:pPr>
+    </w:lvl>
+    <w:lvl w:ilvl="3" w:tplc="040C000F" w:tentative="1">
+      <w:start w:val="1"/>
+      <w:numFmt w:val="decimal"/>
+      <w:lvlText w:val="%4."/>
+      <w:lvlJc w:val="left"/>
+      <w:pPr>
+        <w:ind w:left="2880" w:hanging="360"/>
+      </w:pPr>
+    </w:lvl>
+    <w:lvl w:ilvl="4" w:tplc="040C0019" w:tentative="1">
+      <w:start w:val="1"/>
+      <w:numFmt w:val="lowerLetter"/>
+      <w:lvlText w:val="%5."/>
+      <w:lvlJc w:val="left"/>
+      <w:pPr>
+        <w:ind w:left="3600" w:hanging="360"/>
+      </w:pPr>
+    </w:lvl>
+    <w:lvl w:ilvl="5" w:tplc="040C001B" w:tentative="1">
+      <w:start w:val="1"/>
+      <w:numFmt w:val="lowerRoman"/>
+      <w:lvlText w:val="%6."/>
+      <w:lvlJc w:val="right"/>
+      <w:pPr>
+        <w:ind w:left="4320" w:hanging="180"/>
+      </w:pPr>
+    </w:lvl>
+    <w:lvl w:ilvl="6" w:tplc="040C000F" w:tentative="1">
+      <w:start w:val="1"/>
+      <w:numFmt w:val="decimal"/>
+      <w:lvlText w:val="%7."/>
+      <w:lvlJc w:val="left"/>
+      <w:pPr>
+        <w:ind w:left="5040" w:hanging="360"/>
+      </w:pPr>
+    </w:lvl>
+    <w:lvl w:ilvl="7" w:tplc="040C0019" w:tentative="1">
+      <w:start w:val="1"/>
+      <w:numFmt w:val="lowerLetter"/>
+      <w:lvlText w:val="%8."/>
+      <w:lvlJc w:val="left"/>
+      <w:pPr>
+        <w:ind w:left="5760" w:hanging="360"/>
+      </w:pPr>
+    </w:lvl>
+    <w:lvl w:ilvl="8" w:tplc="040C001B" w:tentative="1">
+      <w:start w:val="1"/>
+      <w:numFmt w:val="lowerRoman"/>
+      <w:lvlText w:val="%9."/>
+      <w:lvlJc w:val="right"/>
+      <w:pPr>
+        <w:ind w:left="6480" w:hanging="180"/>
+      </w:pPr>
+    </w:lvl>
+  </w:abstractNum>
+  <w:abstractNum w:abstractNumId="4" w15:restartNumberingAfterBreak="0">
+    <w:nsid w:val="6AE51A7B"/>
+    <w:multiLevelType w:val="hybridMultilevel"/>
+    <w:tmpl w:val="FFF4F04C"/>
+    <w:lvl w:ilvl="0" w:tplc="040C0011">
+      <w:start w:val="1"/>
+      <w:numFmt w:val="decimal"/>
+      <w:lvlText w:val="%1)"/>
+      <w:lvlJc w:val="left"/>
+      <w:pPr>
+        <w:ind w:left="720" w:hanging="360"/>
+      </w:pPr>
+      <w:rPr>
+        <w:rFonts w:hint="default"/>
+        <w:u w:val="none"/>
+      </w:rPr>
+    </w:lvl>
+    <w:lvl w:ilvl="1" w:tplc="040C0019" w:tentative="1">
+      <w:start w:val="1"/>
+      <w:numFmt w:val="lowerLetter"/>
+      <w:lvlText w:val="%2."/>
+      <w:lvlJc w:val="left"/>
+      <w:pPr>
+        <w:ind w:left="1440" w:hanging="360"/>
+      </w:pPr>
+    </w:lvl>
+    <w:lvl w:ilvl="2" w:tplc="040C001B" w:tentative="1">
+      <w:start w:val="1"/>
+      <w:numFmt w:val="lowerRoman"/>
+      <w:lvlText w:val="%3."/>
+      <w:lvlJc w:val="right"/>
+      <w:pPr>
+        <w:ind w:left="2160" w:hanging="180"/>
+      </w:pPr>
+    </w:lvl>
+    <w:lvl w:ilvl="3" w:tplc="040C000F" w:tentative="1">
+      <w:start w:val="1"/>
+      <w:numFmt w:val="decimal"/>
+      <w:lvlText w:val="%4."/>
+      <w:lvlJc w:val="left"/>
+      <w:pPr>
+        <w:ind w:left="2880" w:hanging="360"/>
+      </w:pPr>
+    </w:lvl>
+    <w:lvl w:ilvl="4" w:tplc="040C0019" w:tentative="1">
+      <w:start w:val="1"/>
+      <w:numFmt w:val="lowerLetter"/>
+      <w:lvlText w:val="%5."/>
+      <w:lvlJc w:val="left"/>
+      <w:pPr>
+        <w:ind w:left="3600" w:hanging="360"/>
+      </w:pPr>
+    </w:lvl>
+    <w:lvl w:ilvl="5" w:tplc="040C001B" w:tentative="1">
+      <w:start w:val="1"/>
+      <w:numFmt w:val="lowerRoman"/>
+      <w:lvlText w:val="%6."/>
+      <w:lvlJc w:val="right"/>
+      <w:pPr>
+        <w:ind w:left="4320" w:hanging="180"/>
+      </w:pPr>
+    </w:lvl>
+    <w:lvl w:ilvl="6" w:tplc="040C000F" w:tentative="1">
+      <w:start w:val="1"/>
+      <w:numFmt w:val="decimal"/>
+      <w:lvlText w:val="%7."/>
+      <w:lvlJc w:val="left"/>
+      <w:pPr>
+        <w:ind w:left="5040" w:hanging="360"/>
+      </w:pPr>
+    </w:lvl>
+    <w:lvl w:ilvl="7" w:tplc="040C0019" w:tentative="1">
+      <w:start w:val="1"/>
+      <w:numFmt w:val="lowerLetter"/>
+      <w:lvlText w:val="%8."/>
+      <w:lvlJc w:val="left"/>
+      <w:pPr>
+        <w:ind w:left="5760" w:hanging="360"/>
+      </w:pPr>
+    </w:lvl>
+    <w:lvl w:ilvl="8" w:tplc="040C001B" w:tentative="1">
+      <w:start w:val="1"/>
+      <w:numFmt w:val="lowerRoman"/>
+      <w:lvlText w:val="%9."/>
+      <w:lvlJc w:val="right"/>
+      <w:pPr>
+        <w:ind w:left="6480" w:hanging="180"/>
+      </w:pPr>
+    </w:lvl>
+  </w:abstractNum>
+  <w:abstractNum w:abstractNumId="5" w15:restartNumberingAfterBreak="0">
     <w:nsid w:val="731955C6"/>
     <w:multiLevelType w:val="hybridMultilevel"/>
     <w:tmpl w:val="69F66FC2"/>
@@ -3011,7 +3144,7 @@
       </w:rPr>
     </w:lvl>
   </w:abstractNum>
-  <w:abstractNum w:abstractNumId="4" w15:restartNumberingAfterBreak="0">
+  <w:abstractNum w:abstractNumId="6" w15:restartNumberingAfterBreak="0">
     <w:nsid w:val="78E70CFA"/>
     <w:multiLevelType w:val="hybridMultilevel"/>
     <w:tmpl w:val="2E26E600"/>
@@ -3101,10 +3234,10 @@
     </w:lvl>
   </w:abstractNum>
   <w:num w:numId="1" w16cid:durableId="233516042">
-    <w:abstractNumId w:val="4"/>
+    <w:abstractNumId w:val="6"/>
   </w:num>
   <w:num w:numId="2" w16cid:durableId="330911996">
-    <w:abstractNumId w:val="3"/>
+    <w:abstractNumId w:val="5"/>
   </w:num>
   <w:num w:numId="3" w16cid:durableId="491986451">
     <w:abstractNumId w:val="2"/>
@@ -3114,6 +3247,12 @@
   </w:num>
   <w:num w:numId="5" w16cid:durableId="771778860">
     <w:abstractNumId w:val="1"/>
+  </w:num>
+  <w:num w:numId="6" w16cid:durableId="681246820">
+    <w:abstractNumId w:val="3"/>
+  </w:num>
+  <w:num w:numId="7" w16cid:durableId="385839688">
+    <w:abstractNumId w:val="4"/>
   </w:num>
 </w:numbering>
 </file>
@@ -3721,6 +3860,7 @@
   <w:style w:type="character" w:default="1" w:styleId="Policepardfaut">
     <w:name w:val="Default Paragraph Font"/>
     <w:uiPriority w:val="1"/>
+    <w:semiHidden/>
     <w:unhideWhenUsed/>
   </w:style>
   <w:style w:type="table" w:default="1" w:styleId="TableauNormal">

</xml_diff>